<commit_message>
Final Documentation and Gantt Chart
</commit_message>
<xml_diff>
--- a/Truncated/Documentation.docx
+++ b/Truncated/Documentation.docx
@@ -40,6 +40,11 @@
       </w:r>
     </w:p>
     <w:p>
+      <w:r>
+        <w:t>In a separate file.</w:t>
+      </w:r>
+    </w:p>
+    <w:p>
       <w:pPr>
         <w:pStyle w:val="Heading1"/>
       </w:pPr>
@@ -52,9 +57,70 @@
     </w:p>
     <w:p>
       <w:r>
-        <w:t>I am going to create an educational game using Python that helps students with their mathematics, by giving them multiple difficulties of multiplication problems. They will be asked how many rounds they want to play and given 3 difficulties (easy, medium and hard, and for each difficulty two random numbers will be generated from a predefined list for the user to multiply together and answer. If they answer correctly, the next question will display, if they answer incorrectly, they will be given the correct answer and the next question will be displayed. After the specified rounds are done, the code prints out how many questions the user got correct and incorrect.</w:t>
-      </w:r>
-    </w:p>
+        <w:t xml:space="preserve">I am going to create </w:t>
+      </w:r>
+      <w:r>
+        <w:t xml:space="preserve">an </w:t>
+      </w:r>
+      <w:r>
+        <w:t>educational game using Python that helps</w:t>
+      </w:r>
+      <w:r>
+        <w:t xml:space="preserve"> students with their maths </w:t>
+      </w:r>
+      <w:r>
+        <w:t>skills</w:t>
+      </w:r>
+      <w:r>
+        <w:t xml:space="preserve"> by giving them multiple</w:t>
+      </w:r>
+      <w:r>
+        <w:t xml:space="preserve"> difficulties of multiplication.</w:t>
+      </w:r>
+    </w:p>
+    <w:p/>
+    <w:p>
+      <w:r>
+        <w:t>For the maths game t</w:t>
+      </w:r>
+      <w:r>
+        <w:t>hey will be asked how many rounds they want to</w:t>
+      </w:r>
+      <w:r>
+        <w:t xml:space="preserve"> play and given 3 difficulties: </w:t>
+      </w:r>
+      <w:r>
+        <w:t>easy, medium and hard</w:t>
+      </w:r>
+      <w:r>
+        <w:t>. F</w:t>
+      </w:r>
+      <w:r>
+        <w:t xml:space="preserve">or each difficulty two random numbers will be generated from a predefined list </w:t>
+      </w:r>
+      <w:r>
+        <w:t xml:space="preserve">and displayed </w:t>
+      </w:r>
+      <w:r>
+        <w:t xml:space="preserve">for the user to multiply together and answer. If they answer correctly, the next question will display, if they answer incorrectly, they will be given the correct answer and the next question will be displayed. After the specified rounds are done, </w:t>
+      </w:r>
+      <w:r>
+        <w:t>it will print</w:t>
+      </w:r>
+      <w:r>
+        <w:t xml:space="preserve"> out how many questions the</w:t>
+      </w:r>
+      <w:r>
+        <w:t xml:space="preserve"> user got correct and incorrect, before </w:t>
+      </w:r>
+      <w:r>
+        <w:t>asking whether they want to play again or go</w:t>
+      </w:r>
+      <w:r>
+        <w:t xml:space="preserve"> back to the menu.</w:t>
+      </w:r>
+    </w:p>
+    <w:p/>
     <w:p>
       <w:pPr>
         <w:pStyle w:val="Heading1"/>
@@ -235,6 +301,7 @@
     </w:p>
     <w:p>
       <w:r>
+        <w:lastRenderedPageBreak/>
         <w:tab/>
       </w:r>
       <w:r>
@@ -268,7 +335,6 @@
     </w:p>
     <w:p>
       <w:r>
-        <w:lastRenderedPageBreak/>
         <w:tab/>
       </w:r>
       <w:r>
@@ -573,8 +639,8 @@
         <w:tblLook w:val="04A0" w:firstRow="1" w:lastRow="0" w:firstColumn="1" w:lastColumn="0" w:noHBand="0" w:noVBand="1"/>
       </w:tblPr>
       <w:tblGrid>
-        <w:gridCol w:w="4505"/>
-        <w:gridCol w:w="4505"/>
+        <w:gridCol w:w="3370"/>
+        <w:gridCol w:w="5640"/>
       </w:tblGrid>
       <w:tr>
         <w:trPr>
@@ -624,7 +690,19 @@
               <w:rPr>
                 <w:b w:val="0"/>
               </w:rPr>
-              <w:t>Make the program display out different messages each time the program is run for uniqueness</w:t>
+              <w:t>Couldn’t get the</w:t>
+            </w:r>
+            <w:r>
+              <w:rPr>
+                <w:b w:val="0"/>
+              </w:rPr>
+              <w:t xml:space="preserve"> program display out different messages each </w:t>
+            </w:r>
+            <w:r>
+              <w:rPr>
+                <w:b w:val="0"/>
+              </w:rPr>
+              <w:t>time a input is given.</w:t>
             </w:r>
           </w:p>
         </w:tc>
@@ -650,38 +728,35 @@
           </w:p>
         </w:tc>
       </w:tr>
-    </w:tbl>
-    <w:p/>
-    <w:p>
-      <w:pPr>
-        <w:pStyle w:val="Heading1"/>
-      </w:pPr>
-      <w:r>
-        <w:t>Program Testing</w:t>
-      </w:r>
-    </w:p>
-    <w:tbl>
-      <w:tblPr>
-        <w:tblStyle w:val="GridTable4-Accent5"/>
-        <w:tblW w:w="0" w:type="auto"/>
-        <w:tblLook w:val="04A0" w:firstRow="1" w:lastRow="0" w:firstColumn="1" w:lastColumn="0" w:noHBand="0" w:noVBand="1"/>
-      </w:tblPr>
-      <w:tblGrid>
-        <w:gridCol w:w="4505"/>
-        <w:gridCol w:w="4505"/>
-      </w:tblGrid>
       <w:tr>
-        <w:trPr>
-          <w:cnfStyle w:val="100000000000" w:firstRow="1" w:lastRow="0" w:firstColumn="0" w:lastColumn="0" w:oddVBand="0" w:evenVBand="0" w:oddHBand="0" w:evenHBand="0" w:firstRowFirstColumn="0" w:firstRowLastColumn="0" w:lastRowFirstColumn="0" w:lastRowLastColumn="0"/>
-        </w:trPr>
         <w:tc>
           <w:tcPr>
             <w:cnfStyle w:val="001000000000" w:firstRow="0" w:lastRow="0" w:firstColumn="1" w:lastColumn="0" w:oddVBand="0" w:evenVBand="0" w:oddHBand="0" w:evenHBand="0" w:firstRowFirstColumn="0" w:firstRowLastColumn="0" w:lastRowFirstColumn="0" w:lastRowLastColumn="0"/>
             <w:tcW w:w="4505" w:type="dxa"/>
           </w:tcPr>
           <w:p>
-            <w:r>
-              <w:t>Expected Outputs</w:t>
+            <w:pPr>
+              <w:rPr>
+                <w:b w:val="0"/>
+              </w:rPr>
+            </w:pPr>
+            <w:r>
+              <w:rPr>
+                <w:b w:val="0"/>
+              </w:rPr>
+              <w:t>Couldn’t get a</w:t>
+            </w:r>
+            <w:r>
+              <w:rPr>
+                <w:b w:val="0"/>
+              </w:rPr>
+              <w:t xml:space="preserve"> line of text print out </w:t>
+            </w:r>
+            <w:r>
+              <w:rPr>
+                <w:b w:val="0"/>
+              </w:rPr>
+              <w:t>at a certain speed.</w:t>
             </w:r>
           </w:p>
         </w:tc>
@@ -691,15 +766,35 @@
           </w:tcPr>
           <w:p>
             <w:pPr>
-              <w:cnfStyle w:val="100000000000" w:firstRow="1" w:lastRow="0" w:firstColumn="0" w:lastColumn="0" w:oddVBand="0" w:evenVBand="0" w:oddHBand="0" w:evenHBand="0" w:firstRowFirstColumn="0" w:firstRowLastColumn="0" w:lastRowFirstColumn="0" w:lastRowLastColumn="0"/>
+              <w:cnfStyle w:val="000000000000" w:firstRow="0" w:lastRow="0" w:firstColumn="0" w:lastColumn="0" w:oddVBand="0" w:evenVBand="0" w:oddHBand="0" w:evenHBand="0" w:firstRowFirstColumn="0" w:firstRowLastColumn="0" w:lastRowFirstColumn="0" w:lastRowLastColumn="0"/>
             </w:pPr>
             <w:r>
-              <w:t>Actual Outputs</w:t>
-            </w:r>
+              <w:t>Used a snippet of</w:t>
+            </w:r>
+            <w:r>
+              <w:t xml:space="preserve"> code from </w:t>
+            </w:r>
+            <w:proofErr w:type="spellStart"/>
+            <w:r>
+              <w:t>StackOverflow</w:t>
+            </w:r>
+            <w:proofErr w:type="spellEnd"/>
+            <w:r>
+              <w:t xml:space="preserve"> that allows for slow printing, simulating typing</w:t>
+            </w:r>
+            <w:r>
+              <w:t xml:space="preserve">: </w:t>
+            </w:r>
+            <w:hyperlink r:id="rId4" w:history="1">
+              <w:r>
+                <w:rPr>
+                  <w:rStyle w:val="Hyperlink"/>
+                </w:rPr>
+                <w:t>http://stackoverflow.com/questions/4099422/printing-slowly-simulate-typing</w:t>
+              </w:r>
+            </w:hyperlink>
           </w:p>
         </w:tc>
-        <w:bookmarkStart w:id="0" w:name="_GoBack"/>
-        <w:bookmarkEnd w:id="0"/>
       </w:tr>
       <w:tr>
         <w:trPr>
@@ -720,13 +815,212 @@
               <w:rPr>
                 <w:b w:val="0"/>
               </w:rPr>
-              <w:t>Running the Number Guess python file</w:t>
+              <w:t>Users tried to skip the initial warning message by spamming enter.</w:t>
             </w:r>
           </w:p>
         </w:tc>
         <w:tc>
           <w:tcPr>
             <w:tcW w:w="4505" w:type="dxa"/>
+          </w:tcPr>
+          <w:p>
+            <w:pPr>
+              <w:cnfStyle w:val="000000100000" w:firstRow="0" w:lastRow="0" w:firstColumn="0" w:lastColumn="0" w:oddVBand="0" w:evenVBand="0" w:oddHBand="1" w:evenHBand="0" w:firstRowFirstColumn="0" w:firstRowLastColumn="0" w:lastRowFirstColumn="0" w:lastRowLastColumn="0"/>
+            </w:pPr>
+            <w:r>
+              <w:t xml:space="preserve">Used a snippet of code from </w:t>
+            </w:r>
+            <w:proofErr w:type="spellStart"/>
+            <w:r>
+              <w:t>StackOverflow</w:t>
+            </w:r>
+            <w:proofErr w:type="spellEnd"/>
+            <w:r>
+              <w:t xml:space="preserve"> of a loading bar:</w:t>
+            </w:r>
+          </w:p>
+          <w:p>
+            <w:pPr>
+              <w:cnfStyle w:val="000000100000" w:firstRow="0" w:lastRow="0" w:firstColumn="0" w:lastColumn="0" w:oddVBand="0" w:evenVBand="0" w:oddHBand="1" w:evenHBand="0" w:firstRowFirstColumn="0" w:firstRowLastColumn="0" w:lastRowFirstColumn="0" w:lastRowLastColumn="0"/>
+            </w:pPr>
+            <w:hyperlink r:id="rId5" w:history="1">
+              <w:r>
+                <w:rPr>
+                  <w:rStyle w:val="Hyperlink"/>
+                </w:rPr>
+                <w:t>http://stackoverflow.com/questions/3173320/text-progress-bar-in-the-console</w:t>
+              </w:r>
+            </w:hyperlink>
+          </w:p>
+        </w:tc>
+      </w:tr>
+    </w:tbl>
+    <w:p/>
+    <w:p>
+      <w:pPr>
+        <w:pStyle w:val="Heading1"/>
+      </w:pPr>
+      <w:r>
+        <w:t>Program Testing</w:t>
+      </w:r>
+    </w:p>
+    <w:tbl>
+      <w:tblPr>
+        <w:tblStyle w:val="GridTable4-Accent5"/>
+        <w:tblW w:w="0" w:type="auto"/>
+        <w:tblLook w:val="04A0" w:firstRow="1" w:lastRow="0" w:firstColumn="1" w:lastColumn="0" w:noHBand="0" w:noVBand="1"/>
+      </w:tblPr>
+      <w:tblGrid>
+        <w:gridCol w:w="1946"/>
+        <w:gridCol w:w="1946"/>
+        <w:gridCol w:w="2559"/>
+        <w:gridCol w:w="2559"/>
+      </w:tblGrid>
+      <w:tr>
+        <w:trPr>
+          <w:cnfStyle w:val="100000000000" w:firstRow="1" w:lastRow="0" w:firstColumn="0" w:lastColumn="0" w:oddVBand="0" w:evenVBand="0" w:oddHBand="0" w:evenHBand="0" w:firstRowFirstColumn="0" w:firstRowLastColumn="0" w:lastRowFirstColumn="0" w:lastRowLastColumn="0"/>
+        </w:trPr>
+        <w:tc>
+          <w:tcPr>
+            <w:cnfStyle w:val="001000000000" w:firstRow="0" w:lastRow="0" w:firstColumn="1" w:lastColumn="0" w:oddVBand="0" w:evenVBand="0" w:oddHBand="0" w:evenHBand="0" w:firstRowFirstColumn="0" w:firstRowLastColumn="0" w:lastRowFirstColumn="0" w:lastRowLastColumn="0"/>
+            <w:tcW w:w="1946" w:type="dxa"/>
+          </w:tcPr>
+          <w:p>
+            <w:r>
+              <w:t>Code</w:t>
+            </w:r>
+          </w:p>
+        </w:tc>
+        <w:tc>
+          <w:tcPr>
+            <w:tcW w:w="1946" w:type="dxa"/>
+          </w:tcPr>
+          <w:p>
+            <w:pPr>
+              <w:cnfStyle w:val="100000000000" w:firstRow="1" w:lastRow="0" w:firstColumn="0" w:lastColumn="0" w:oddVBand="0" w:evenVBand="0" w:oddHBand="0" w:evenHBand="0" w:firstRowFirstColumn="0" w:firstRowLastColumn="0" w:lastRowFirstColumn="0" w:lastRowLastColumn="0"/>
+            </w:pPr>
+            <w:r>
+              <w:t>Input</w:t>
+            </w:r>
+          </w:p>
+        </w:tc>
+        <w:tc>
+          <w:tcPr>
+            <w:tcW w:w="2559" w:type="dxa"/>
+          </w:tcPr>
+          <w:p>
+            <w:pPr>
+              <w:cnfStyle w:val="100000000000" w:firstRow="1" w:lastRow="0" w:firstColumn="0" w:lastColumn="0" w:oddVBand="0" w:evenVBand="0" w:oddHBand="0" w:evenHBand="0" w:firstRowFirstColumn="0" w:firstRowLastColumn="0" w:lastRowFirstColumn="0" w:lastRowLastColumn="0"/>
+            </w:pPr>
+            <w:r>
+              <w:t>Expected Outputs</w:t>
+            </w:r>
+          </w:p>
+        </w:tc>
+        <w:tc>
+          <w:tcPr>
+            <w:tcW w:w="2559" w:type="dxa"/>
+          </w:tcPr>
+          <w:p>
+            <w:pPr>
+              <w:cnfStyle w:val="100000000000" w:firstRow="1" w:lastRow="0" w:firstColumn="0" w:lastColumn="0" w:oddVBand="0" w:evenVBand="0" w:oddHBand="0" w:evenHBand="0" w:firstRowFirstColumn="0" w:firstRowLastColumn="0" w:lastRowFirstColumn="0" w:lastRowLastColumn="0"/>
+            </w:pPr>
+            <w:r>
+              <w:t>Actual Outputs</w:t>
+            </w:r>
+          </w:p>
+        </w:tc>
+      </w:tr>
+      <w:tr>
+        <w:trPr>
+          <w:cnfStyle w:val="000000100000" w:firstRow="0" w:lastRow="0" w:firstColumn="0" w:lastColumn="0" w:oddVBand="0" w:evenVBand="0" w:oddHBand="1" w:evenHBand="0" w:firstRowFirstColumn="0" w:firstRowLastColumn="0" w:lastRowFirstColumn="0" w:lastRowLastColumn="0"/>
+        </w:trPr>
+        <w:tc>
+          <w:tcPr>
+            <w:cnfStyle w:val="001000000000" w:firstRow="0" w:lastRow="0" w:firstColumn="1" w:lastColumn="0" w:oddVBand="0" w:evenVBand="0" w:oddHBand="0" w:evenHBand="0" w:firstRowFirstColumn="0" w:firstRowLastColumn="0" w:lastRowFirstColumn="0" w:lastRowLastColumn="0"/>
+            <w:tcW w:w="1946" w:type="dxa"/>
+          </w:tcPr>
+          <w:p>
+            <w:pPr>
+              <w:rPr>
+                <w:b w:val="0"/>
+              </w:rPr>
+            </w:pPr>
+            <w:proofErr w:type="spellStart"/>
+            <w:r>
+              <w:rPr>
+                <w:b w:val="0"/>
+              </w:rPr>
+              <w:t>def</w:t>
+            </w:r>
+            <w:proofErr w:type="spellEnd"/>
+            <w:r>
+              <w:rPr>
+                <w:b w:val="0"/>
+              </w:rPr>
+              <w:t xml:space="preserve"> </w:t>
+            </w:r>
+            <w:proofErr w:type="gramStart"/>
+            <w:r>
+              <w:rPr>
+                <w:b w:val="0"/>
+              </w:rPr>
+              <w:t>arithmetic(</w:t>
+            </w:r>
+            <w:proofErr w:type="gramEnd"/>
+            <w:r>
+              <w:rPr>
+                <w:b w:val="0"/>
+              </w:rPr>
+              <w:t>):</w:t>
+            </w:r>
+          </w:p>
+          <w:p>
+            <w:pPr>
+              <w:rPr>
+                <w:b w:val="0"/>
+              </w:rPr>
+            </w:pPr>
+            <w:r>
+              <w:rPr>
+                <w:b w:val="0"/>
+              </w:rPr>
+              <w:t xml:space="preserve">  ...</w:t>
+            </w:r>
+          </w:p>
+        </w:tc>
+        <w:tc>
+          <w:tcPr>
+            <w:tcW w:w="1946" w:type="dxa"/>
+          </w:tcPr>
+          <w:p>
+            <w:pPr>
+              <w:cnfStyle w:val="000000100000" w:firstRow="0" w:lastRow="0" w:firstColumn="0" w:lastColumn="0" w:oddVBand="0" w:evenVBand="0" w:oddHBand="1" w:evenHBand="0" w:firstRowFirstColumn="0" w:firstRowLastColumn="0" w:lastRowFirstColumn="0" w:lastRowLastColumn="0"/>
+            </w:pPr>
+            <w:r>
+              <w:t>arithmetic()</w:t>
+            </w:r>
+          </w:p>
+        </w:tc>
+        <w:tc>
+          <w:tcPr>
+            <w:tcW w:w="2559" w:type="dxa"/>
+          </w:tcPr>
+          <w:p>
+            <w:pPr>
+              <w:cnfStyle w:val="000000100000" w:firstRow="0" w:lastRow="0" w:firstColumn="0" w:lastColumn="0" w:oddVBand="0" w:evenVBand="0" w:oddHBand="1" w:evenHBand="0" w:firstRowFirstColumn="0" w:firstRowLastColumn="0" w:lastRowFirstColumn="0" w:lastRowLastColumn="0"/>
+              <w:rPr>
+                <w:b/>
+              </w:rPr>
+            </w:pPr>
+            <w:r>
+              <w:t>Running the Number Guess python file</w:t>
+            </w:r>
+          </w:p>
+        </w:tc>
+        <w:tc>
+          <w:tcPr>
+            <w:tcW w:w="2559" w:type="dxa"/>
           </w:tcPr>
           <w:p>
             <w:pPr>
@@ -755,7 +1049,7 @@
         <w:tc>
           <w:tcPr>
             <w:cnfStyle w:val="001000000000" w:firstRow="0" w:lastRow="0" w:firstColumn="1" w:lastColumn="0" w:oddVBand="0" w:evenVBand="0" w:oddHBand="0" w:evenHBand="0" w:firstRowFirstColumn="0" w:firstRowLastColumn="0" w:lastRowFirstColumn="0" w:lastRowLastColumn="0"/>
-            <w:tcW w:w="4505" w:type="dxa"/>
+            <w:tcW w:w="1946" w:type="dxa"/>
           </w:tcPr>
           <w:p>
             <w:pPr>
@@ -763,17 +1057,55 @@
                 <w:b w:val="0"/>
               </w:rPr>
             </w:pPr>
-            <w:r>
-              <w:rPr>
-                <w:b w:val="0"/>
-              </w:rPr>
-              <w:t>Running the Arithmetic python file</w:t>
+            <w:proofErr w:type="spellStart"/>
+            <w:r>
+              <w:rPr>
+                <w:b w:val="0"/>
+              </w:rPr>
+              <w:t>def</w:t>
+            </w:r>
+            <w:proofErr w:type="spellEnd"/>
+            <w:r>
+              <w:rPr>
+                <w:b w:val="0"/>
+              </w:rPr>
+              <w:t xml:space="preserve"> </w:t>
+            </w:r>
+            <w:proofErr w:type="spellStart"/>
+            <w:proofErr w:type="gramStart"/>
+            <w:r>
+              <w:rPr>
+                <w:b w:val="0"/>
+              </w:rPr>
+              <w:t>numguess</w:t>
+            </w:r>
+            <w:proofErr w:type="spellEnd"/>
+            <w:r>
+              <w:rPr>
+                <w:b w:val="0"/>
+              </w:rPr>
+              <w:t>(</w:t>
+            </w:r>
+            <w:proofErr w:type="gramEnd"/>
+            <w:r>
+              <w:rPr>
+                <w:b w:val="0"/>
+              </w:rPr>
+              <w:t>):</w:t>
+            </w:r>
+          </w:p>
+          <w:p>
+            <w:r>
+              <w:rPr>
+                <w:b w:val="0"/>
+              </w:rPr>
+              <w:t xml:space="preserve">  ...</w:t>
             </w:r>
           </w:p>
         </w:tc>
         <w:tc>
           <w:tcPr>
-            <w:tcW w:w="4505" w:type="dxa"/>
+            <w:tcW w:w="1946" w:type="dxa"/>
           </w:tcPr>
           <w:p>
             <w:pPr>
@@ -781,6 +1113,40 @@
             </w:pPr>
             <w:proofErr w:type="spellStart"/>
             <w:r>
+              <w:t>numguess</w:t>
+            </w:r>
+            <w:proofErr w:type="spellEnd"/>
+            <w:r>
+              <w:t>()</w:t>
+            </w:r>
+          </w:p>
+        </w:tc>
+        <w:tc>
+          <w:tcPr>
+            <w:tcW w:w="2559" w:type="dxa"/>
+          </w:tcPr>
+          <w:p>
+            <w:pPr>
+              <w:cnfStyle w:val="000000000000" w:firstRow="0" w:lastRow="0" w:firstColumn="0" w:lastColumn="0" w:oddVBand="0" w:evenVBand="0" w:oddHBand="0" w:evenHBand="0" w:firstRowFirstColumn="0" w:firstRowLastColumn="0" w:lastRowFirstColumn="0" w:lastRowLastColumn="0"/>
+              <w:rPr>
+                <w:b/>
+              </w:rPr>
+            </w:pPr>
+            <w:r>
+              <w:t>Running the Arithmetic python file</w:t>
+            </w:r>
+          </w:p>
+        </w:tc>
+        <w:tc>
+          <w:tcPr>
+            <w:tcW w:w="2559" w:type="dxa"/>
+          </w:tcPr>
+          <w:p>
+            <w:pPr>
+              <w:cnfStyle w:val="000000000000" w:firstRow="0" w:lastRow="0" w:firstColumn="0" w:lastColumn="0" w:oddVBand="0" w:evenVBand="0" w:oddHBand="0" w:evenHBand="0" w:firstRowFirstColumn="0" w:firstRowLastColumn="0" w:lastRowFirstColumn="0" w:lastRowLastColumn="0"/>
+            </w:pPr>
+            <w:proofErr w:type="spellStart"/>
+            <w:r>
               <w:t>TypeError</w:t>
             </w:r>
             <w:proofErr w:type="spellEnd"/>
@@ -802,8 +1168,13 @@
     </w:p>
     <w:p>
       <w:r>
-        <w:t>My program is awesome</w:t>
-      </w:r>
+        <w:t xml:space="preserve">I believe that my game meets all the requirements of the assessment task. It will be educational for younger users </w:t>
+      </w:r>
+      <w:r>
+        <w:t>in terms of maths because it helps the people who play my program to increase their multiplication calculating speed.</w:t>
+      </w:r>
+      <w:bookmarkStart w:id="0" w:name="_GoBack"/>
+      <w:bookmarkEnd w:id="0"/>
     </w:p>
     <w:sectPr>
       <w:pgSz w:w="11900" w:h="16840"/>
@@ -1487,6 +1858,17 @@
       <w:lang w:val="en-AU"/>
     </w:rPr>
   </w:style>
+  <w:style w:type="character" w:styleId="Hyperlink">
+    <w:name w:val="Hyperlink"/>
+    <w:basedOn w:val="DefaultParagraphFont"/>
+    <w:uiPriority w:val="99"/>
+    <w:unhideWhenUsed/>
+    <w:rsid w:val="00C10A15"/>
+    <w:rPr>
+      <w:color w:val="0563C1" w:themeColor="hyperlink"/>
+      <w:u w:val="single"/>
+    </w:rPr>
+  </w:style>
 </w:styles>
 </file>
 

</xml_diff>